<commit_message>
Notizen zur Besprechung mit Betreuer
</commit_message>
<xml_diff>
--- a/schriftliche Arbeit/20170502_ETIC2_Masterarbeit_Stucki_A_v1.docx
+++ b/schriftliche Arbeit/20170502_ETIC2_Masterarbeit_Stucki_A_v1.docx
@@ -1,6 +1,6 @@
 
 <file path=word/document.xml><?xml version="1.0" encoding="utf-8"?>
-<w:document xmlns:wpc="http://schemas.microsoft.com/office/word/2010/wordprocessingCanvas" xmlns:cx="http://schemas.microsoft.com/office/drawing/2014/chartex" xmlns:cx1="http://schemas.microsoft.com/office/drawing/2015/9/8/chartex" xmlns:cx2="http://schemas.microsoft.com/office/drawing/2015/10/21/chartex" xmlns:cx3="http://schemas.microsoft.com/office/drawing/2016/5/9/chartex" xmlns:cx4="http://schemas.microsoft.com/office/drawing/2016/5/10/chartex" xmlns:cx5="http://schemas.microsoft.com/office/drawing/2016/5/11/chartex" xmlns:cx6="http://schemas.microsoft.com/office/drawing/2016/5/12/chartex" xmlns:cx7="http://schemas.microsoft.com/office/drawing/2016/5/13/chartex" xmlns:cx8="http://schemas.microsoft.com/office/drawing/2016/5/14/chartex" xmlns:mc="http://schemas.openxmlformats.org/markup-compatibility/2006" xmlns:o="urn:schemas-microsoft-com:office:office" xmlns:r="http://schemas.openxmlformats.org/officeDocument/2006/relationships" xmlns:m="http://schemas.openxmlformats.org/officeDocument/2006/math" xmlns:v="urn:schemas-microsoft-com:vml" xmlns:wp14="http://schemas.microsoft.com/office/word/2010/wordprocessingDrawing" xmlns:wp="http://schemas.openxmlformats.org/drawingml/2006/wordprocessingDrawing" xmlns:w10="urn:schemas-microsoft-com:office:word" xmlns:w="http://schemas.openxmlformats.org/wordprocessingml/2006/main" xmlns:w14="http://schemas.microsoft.com/office/word/2010/wordml" xmlns:w15="http://schemas.microsoft.com/office/word/2012/wordml" xmlns:w16se="http://schemas.microsoft.com/office/word/2015/wordml/symex" xmlns:wpg="http://schemas.microsoft.com/office/word/2010/wordprocessingGroup" xmlns:wpi="http://schemas.microsoft.com/office/word/2010/wordprocessingInk" xmlns:wne="http://schemas.microsoft.com/office/word/2006/wordml" xmlns:wps="http://schemas.microsoft.com/office/word/2010/wordprocessingShape" mc:Ignorable="w14 w15 w16se wp14">
+<w:document xmlns:wpc="http://schemas.microsoft.com/office/word/2010/wordprocessingCanvas" xmlns:cx="http://schemas.microsoft.com/office/drawing/2014/chartex" xmlns:cx1="http://schemas.microsoft.com/office/drawing/2015/9/8/chartex" xmlns:cx2="http://schemas.microsoft.com/office/drawing/2015/10/21/chartex" xmlns:cx3="http://schemas.microsoft.com/office/drawing/2016/5/9/chartex" xmlns:cx4="http://schemas.microsoft.com/office/drawing/2016/5/10/chartex" xmlns:cx5="http://schemas.microsoft.com/office/drawing/2016/5/11/chartex" xmlns:cx6="http://schemas.microsoft.com/office/drawing/2016/5/12/chartex" xmlns:cx7="http://schemas.microsoft.com/office/drawing/2016/5/13/chartex" xmlns:cx8="http://schemas.microsoft.com/office/drawing/2016/5/14/chartex" xmlns:mc="http://schemas.openxmlformats.org/markup-compatibility/2006" xmlns:aink="http://schemas.microsoft.com/office/drawing/2016/ink" xmlns:o="urn:schemas-microsoft-com:office:office" xmlns:r="http://schemas.openxmlformats.org/officeDocument/2006/relationships" xmlns:m="http://schemas.openxmlformats.org/officeDocument/2006/math" xmlns:v="urn:schemas-microsoft-com:vml" xmlns:wp14="http://schemas.microsoft.com/office/word/2010/wordprocessingDrawing" xmlns:wp="http://schemas.openxmlformats.org/drawingml/2006/wordprocessingDrawing" xmlns:w10="urn:schemas-microsoft-com:office:word" xmlns:w="http://schemas.openxmlformats.org/wordprocessingml/2006/main" xmlns:w14="http://schemas.microsoft.com/office/word/2010/wordml" xmlns:w15="http://schemas.microsoft.com/office/word/2012/wordml" xmlns:w16se="http://schemas.microsoft.com/office/word/2015/wordml/symex" xmlns:wpg="http://schemas.microsoft.com/office/word/2010/wordprocessingGroup" xmlns:wpi="http://schemas.microsoft.com/office/word/2010/wordprocessingInk" xmlns:wne="http://schemas.microsoft.com/office/word/2006/wordml" xmlns:wps="http://schemas.microsoft.com/office/word/2010/wordprocessingShape" mc:Ignorable="w14 w15 w16se wp14">
   <w:body>
     <w:bookmarkStart w:id="0" w:name="_MON_1555246536"/>
     <w:bookmarkEnd w:id="0"/>
@@ -29,10 +29,10 @@
             <v:path o:extrusionok="f" gradientshapeok="t" o:connecttype="rect"/>
             <o:lock v:ext="edit" aspectratio="t"/>
           </v:shapetype>
-          <v:shape id="_x0000_i1025" type="#_x0000_t75" style="width:507.3pt;height:695.7pt" o:ole="">
+          <v:shape id="_x0000_i1025" type="#_x0000_t75" style="width:507.55pt;height:695.7pt" o:ole="">
             <v:imagedata r:id="rId8" o:title=""/>
           </v:shape>
-          <o:OLEObject Type="Embed" ProgID="Word.Document.12" ShapeID="_x0000_i1025" DrawAspect="Content" ObjectID="_1556898481" r:id="rId9">
+          <o:OLEObject Type="Embed" ProgID="Word.Document.12" ShapeID="_x0000_i1025" DrawAspect="Content" ObjectID="_1558458603" r:id="rId9">
             <o:FieldCodes>\s</o:FieldCodes>
           </o:OLEObject>
         </w:object>
@@ -171,6 +171,8 @@
             <w:t>Inhalt</w:t>
           </w:r>
         </w:p>
+        <w:bookmarkStart w:id="1" w:name="_GoBack"/>
+        <w:bookmarkEnd w:id="1"/>
         <w:p>
           <w:pPr>
             <w:pStyle w:val="Verzeichnis1"/>
@@ -196,7 +198,7 @@
           <w:r>
             <w:fldChar w:fldCharType="separate"/>
           </w:r>
-          <w:hyperlink w:anchor="_Toc483156168" w:history="1">
+          <w:hyperlink w:anchor="_Toc484709446" w:history="1">
             <w:r>
               <w:rPr>
                 <w:rStyle w:val="Hyperlink"/>
@@ -223,7 +225,7 @@
                 <w:noProof/>
                 <w:webHidden/>
               </w:rPr>
-              <w:instrText xml:space="preserve"> PAGEREF _Toc483156168 \h </w:instrText>
+              <w:instrText xml:space="preserve"> PAGEREF _Toc484709446 \h </w:instrText>
             </w:r>
             <w:r>
               <w:rPr>
@@ -271,7 +273,7 @@
               <w:lang w:eastAsia="de-CH"/>
             </w:rPr>
           </w:pPr>
-          <w:hyperlink w:anchor="_Toc483156169" w:history="1">
+          <w:hyperlink w:anchor="_Toc484709447" w:history="1">
             <w:r>
               <w:rPr>
                 <w:rStyle w:val="Hyperlink"/>
@@ -318,7 +320,7 @@
                 <w:noProof/>
                 <w:webHidden/>
               </w:rPr>
-              <w:instrText xml:space="preserve"> PAGEREF _Toc483156169 \h </w:instrText>
+              <w:instrText xml:space="preserve"> PAGEREF _Toc484709447 \h </w:instrText>
             </w:r>
             <w:r>
               <w:rPr>
@@ -366,7 +368,7 @@
               <w:lang w:eastAsia="de-CH"/>
             </w:rPr>
           </w:pPr>
-          <w:hyperlink w:anchor="_Toc483156170" w:history="1">
+          <w:hyperlink w:anchor="_Toc484709448" w:history="1">
             <w:r>
               <w:rPr>
                 <w:rStyle w:val="Hyperlink"/>
@@ -413,7 +415,7 @@
                 <w:noProof/>
                 <w:webHidden/>
               </w:rPr>
-              <w:instrText xml:space="preserve"> PAGEREF _Toc483156170 \h </w:instrText>
+              <w:instrText xml:space="preserve"> PAGEREF _Toc484709448 \h </w:instrText>
             </w:r>
             <w:r>
               <w:rPr>
@@ -459,7 +461,7 @@
               <w:lang w:eastAsia="de-CH"/>
             </w:rPr>
           </w:pPr>
-          <w:hyperlink w:anchor="_Toc483156171" w:history="1">
+          <w:hyperlink w:anchor="_Toc484709449" w:history="1">
             <w:r>
               <w:rPr>
                 <w:rStyle w:val="Hyperlink"/>
@@ -503,7 +505,7 @@
                 <w:noProof/>
                 <w:webHidden/>
               </w:rPr>
-              <w:instrText xml:space="preserve"> PAGEREF _Toc483156171 \h </w:instrText>
+              <w:instrText xml:space="preserve"> PAGEREF _Toc484709449 \h </w:instrText>
             </w:r>
             <w:r>
               <w:rPr>
@@ -549,7 +551,7 @@
               <w:lang w:eastAsia="de-CH"/>
             </w:rPr>
           </w:pPr>
-          <w:hyperlink w:anchor="_Toc483156172" w:history="1">
+          <w:hyperlink w:anchor="_Toc484709450" w:history="1">
             <w:r>
               <w:rPr>
                 <w:rStyle w:val="Hyperlink"/>
@@ -593,7 +595,7 @@
                 <w:noProof/>
                 <w:webHidden/>
               </w:rPr>
-              <w:instrText xml:space="preserve"> PAGEREF _Toc483156172 \h </w:instrText>
+              <w:instrText xml:space="preserve"> PAGEREF _Toc484709450 \h </w:instrText>
             </w:r>
             <w:r>
               <w:rPr>
@@ -639,7 +641,7 @@
               <w:lang w:eastAsia="de-CH"/>
             </w:rPr>
           </w:pPr>
-          <w:hyperlink w:anchor="_Toc483156173" w:history="1">
+          <w:hyperlink w:anchor="_Toc484709451" w:history="1">
             <w:r>
               <w:rPr>
                 <w:rStyle w:val="Hyperlink"/>
@@ -683,7 +685,7 @@
                 <w:noProof/>
                 <w:webHidden/>
               </w:rPr>
-              <w:instrText xml:space="preserve"> PAGEREF _Toc483156173 \h </w:instrText>
+              <w:instrText xml:space="preserve"> PAGEREF _Toc484709451 \h </w:instrText>
             </w:r>
             <w:r>
               <w:rPr>
@@ -730,7 +732,7 @@
               <w:lang w:eastAsia="de-CH"/>
             </w:rPr>
           </w:pPr>
-          <w:hyperlink w:anchor="_Toc483156174" w:history="1">
+          <w:hyperlink w:anchor="_Toc484709452" w:history="1">
             <w:r>
               <w:rPr>
                 <w:rStyle w:val="Hyperlink"/>
@@ -775,7 +777,7 @@
                 <w:noProof/>
                 <w:webHidden/>
               </w:rPr>
-              <w:instrText xml:space="preserve"> PAGEREF _Toc483156174 \h </w:instrText>
+              <w:instrText xml:space="preserve"> PAGEREF _Toc484709452 \h </w:instrText>
             </w:r>
             <w:r>
               <w:rPr>
@@ -822,7 +824,7 @@
               <w:lang w:eastAsia="de-CH"/>
             </w:rPr>
           </w:pPr>
-          <w:hyperlink w:anchor="_Toc483156175" w:history="1">
+          <w:hyperlink w:anchor="_Toc484709453" w:history="1">
             <w:r>
               <w:rPr>
                 <w:rStyle w:val="Hyperlink"/>
@@ -867,7 +869,7 @@
                 <w:noProof/>
                 <w:webHidden/>
               </w:rPr>
-              <w:instrText xml:space="preserve"> PAGEREF _Toc483156175 \h </w:instrText>
+              <w:instrText xml:space="preserve"> PAGEREF _Toc484709453 \h </w:instrText>
             </w:r>
             <w:r>
               <w:rPr>
@@ -915,7 +917,7 @@
               <w:lang w:eastAsia="de-CH"/>
             </w:rPr>
           </w:pPr>
-          <w:hyperlink w:anchor="_Toc483156176" w:history="1">
+          <w:hyperlink w:anchor="_Toc484709454" w:history="1">
             <w:r>
               <w:rPr>
                 <w:rStyle w:val="Hyperlink"/>
@@ -962,7 +964,7 @@
                 <w:noProof/>
                 <w:webHidden/>
               </w:rPr>
-              <w:instrText xml:space="preserve"> PAGEREF _Toc483156176 \h </w:instrText>
+              <w:instrText xml:space="preserve"> PAGEREF _Toc484709454 \h </w:instrText>
             </w:r>
             <w:r>
               <w:rPr>
@@ -1008,7 +1010,7 @@
               <w:lang w:eastAsia="de-CH"/>
             </w:rPr>
           </w:pPr>
-          <w:hyperlink w:anchor="_Toc483156177" w:history="1">
+          <w:hyperlink w:anchor="_Toc484709455" w:history="1">
             <w:r>
               <w:rPr>
                 <w:rStyle w:val="Hyperlink"/>
@@ -1052,7 +1054,7 @@
                 <w:noProof/>
                 <w:webHidden/>
               </w:rPr>
-              <w:instrText xml:space="preserve"> PAGEREF _Toc483156177 \h </w:instrText>
+              <w:instrText xml:space="preserve"> PAGEREF _Toc484709455 \h </w:instrText>
             </w:r>
             <w:r>
               <w:rPr>
@@ -1098,7 +1100,7 @@
               <w:lang w:eastAsia="de-CH"/>
             </w:rPr>
           </w:pPr>
-          <w:hyperlink w:anchor="_Toc483156178" w:history="1">
+          <w:hyperlink w:anchor="_Toc484709456" w:history="1">
             <w:r>
               <w:rPr>
                 <w:rStyle w:val="Hyperlink"/>
@@ -1142,7 +1144,7 @@
                 <w:noProof/>
                 <w:webHidden/>
               </w:rPr>
-              <w:instrText xml:space="preserve"> PAGEREF _Toc483156178 \h </w:instrText>
+              <w:instrText xml:space="preserve"> PAGEREF _Toc484709456 \h </w:instrText>
             </w:r>
             <w:r>
               <w:rPr>
@@ -1188,7 +1190,7 @@
               <w:lang w:eastAsia="de-CH"/>
             </w:rPr>
           </w:pPr>
-          <w:hyperlink w:anchor="_Toc483156179" w:history="1">
+          <w:hyperlink w:anchor="_Toc484709457" w:history="1">
             <w:r>
               <w:rPr>
                 <w:rStyle w:val="Hyperlink"/>
@@ -1232,7 +1234,7 @@
                 <w:noProof/>
                 <w:webHidden/>
               </w:rPr>
-              <w:instrText xml:space="preserve"> PAGEREF _Toc483156179 \h </w:instrText>
+              <w:instrText xml:space="preserve"> PAGEREF _Toc484709457 \h </w:instrText>
             </w:r>
             <w:r>
               <w:rPr>
@@ -1280,7 +1282,7 @@
               <w:lang w:eastAsia="de-CH"/>
             </w:rPr>
           </w:pPr>
-          <w:hyperlink w:anchor="_Toc483156180" w:history="1">
+          <w:hyperlink w:anchor="_Toc484709458" w:history="1">
             <w:r>
               <w:rPr>
                 <w:rStyle w:val="Hyperlink"/>
@@ -1327,7 +1329,7 @@
                 <w:noProof/>
                 <w:webHidden/>
               </w:rPr>
-              <w:instrText xml:space="preserve"> PAGEREF _Toc483156180 \h </w:instrText>
+              <w:instrText xml:space="preserve"> PAGEREF _Toc484709458 \h </w:instrText>
             </w:r>
             <w:r>
               <w:rPr>
@@ -1373,7 +1375,7 @@
               <w:lang w:eastAsia="de-CH"/>
             </w:rPr>
           </w:pPr>
-          <w:hyperlink w:anchor="_Toc483156181" w:history="1">
+          <w:hyperlink w:anchor="_Toc484709459" w:history="1">
             <w:r>
               <w:rPr>
                 <w:rStyle w:val="Hyperlink"/>
@@ -1417,7 +1419,7 @@
                 <w:noProof/>
                 <w:webHidden/>
               </w:rPr>
-              <w:instrText xml:space="preserve"> PAGEREF _Toc483156181 \h </w:instrText>
+              <w:instrText xml:space="preserve"> PAGEREF _Toc484709459 \h </w:instrText>
             </w:r>
             <w:r>
               <w:rPr>
@@ -1463,7 +1465,7 @@
               <w:lang w:eastAsia="de-CH"/>
             </w:rPr>
           </w:pPr>
-          <w:hyperlink w:anchor="_Toc483156182" w:history="1">
+          <w:hyperlink w:anchor="_Toc484709460" w:history="1">
             <w:r>
               <w:rPr>
                 <w:rStyle w:val="Hyperlink"/>
@@ -1507,7 +1509,7 @@
                 <w:noProof/>
                 <w:webHidden/>
               </w:rPr>
-              <w:instrText xml:space="preserve"> PAGEREF _Toc483156182 \h </w:instrText>
+              <w:instrText xml:space="preserve"> PAGEREF _Toc484709460 \h </w:instrText>
             </w:r>
             <w:r>
               <w:rPr>
@@ -1553,7 +1555,7 @@
               <w:lang w:eastAsia="de-CH"/>
             </w:rPr>
           </w:pPr>
-          <w:hyperlink w:anchor="_Toc483156183" w:history="1">
+          <w:hyperlink w:anchor="_Toc484709461" w:history="1">
             <w:r>
               <w:rPr>
                 <w:rStyle w:val="Hyperlink"/>
@@ -1597,7 +1599,7 @@
                 <w:noProof/>
                 <w:webHidden/>
               </w:rPr>
-              <w:instrText xml:space="preserve"> PAGEREF _Toc483156183 \h </w:instrText>
+              <w:instrText xml:space="preserve"> PAGEREF _Toc484709461 \h </w:instrText>
             </w:r>
             <w:r>
               <w:rPr>
@@ -1644,7 +1646,7 @@
               <w:lang w:eastAsia="de-CH"/>
             </w:rPr>
           </w:pPr>
-          <w:hyperlink w:anchor="_Toc483156184" w:history="1">
+          <w:hyperlink w:anchor="_Toc484709462" w:history="1">
             <w:r>
               <w:rPr>
                 <w:rStyle w:val="Hyperlink"/>
@@ -1689,7 +1691,7 @@
                 <w:noProof/>
                 <w:webHidden/>
               </w:rPr>
-              <w:instrText xml:space="preserve"> PAGEREF _Toc483156184 \h </w:instrText>
+              <w:instrText xml:space="preserve"> PAGEREF _Toc484709462 \h </w:instrText>
             </w:r>
             <w:r>
               <w:rPr>
@@ -1736,7 +1738,7 @@
               <w:lang w:eastAsia="de-CH"/>
             </w:rPr>
           </w:pPr>
-          <w:hyperlink w:anchor="_Toc483156185" w:history="1">
+          <w:hyperlink w:anchor="_Toc484709463" w:history="1">
             <w:r>
               <w:rPr>
                 <w:rStyle w:val="Hyperlink"/>
@@ -1781,7 +1783,7 @@
                 <w:noProof/>
                 <w:webHidden/>
               </w:rPr>
-              <w:instrText xml:space="preserve"> PAGEREF _Toc483156185 \h </w:instrText>
+              <w:instrText xml:space="preserve"> PAGEREF _Toc484709463 \h </w:instrText>
             </w:r>
             <w:r>
               <w:rPr>
@@ -1828,7 +1830,7 @@
               <w:lang w:eastAsia="de-CH"/>
             </w:rPr>
           </w:pPr>
-          <w:hyperlink w:anchor="_Toc483156186" w:history="1">
+          <w:hyperlink w:anchor="_Toc484709464" w:history="1">
             <w:r>
               <w:rPr>
                 <w:rStyle w:val="Hyperlink"/>
@@ -1873,7 +1875,7 @@
                 <w:noProof/>
                 <w:webHidden/>
               </w:rPr>
-              <w:instrText xml:space="preserve"> PAGEREF _Toc483156186 \h </w:instrText>
+              <w:instrText xml:space="preserve"> PAGEREF _Toc484709464 \h </w:instrText>
             </w:r>
             <w:r>
               <w:rPr>
@@ -1920,7 +1922,7 @@
               <w:lang w:eastAsia="de-CH"/>
             </w:rPr>
           </w:pPr>
-          <w:hyperlink w:anchor="_Toc483156187" w:history="1">
+          <w:hyperlink w:anchor="_Toc484709465" w:history="1">
             <w:r>
               <w:rPr>
                 <w:rStyle w:val="Hyperlink"/>
@@ -1965,7 +1967,7 @@
                 <w:noProof/>
                 <w:webHidden/>
               </w:rPr>
-              <w:instrText xml:space="preserve"> PAGEREF _Toc483156187 \h </w:instrText>
+              <w:instrText xml:space="preserve"> PAGEREF _Toc484709465 \h </w:instrText>
             </w:r>
             <w:r>
               <w:rPr>
@@ -2013,7 +2015,7 @@
               <w:lang w:eastAsia="de-CH"/>
             </w:rPr>
           </w:pPr>
-          <w:hyperlink w:anchor="_Toc483156188" w:history="1">
+          <w:hyperlink w:anchor="_Toc484709466" w:history="1">
             <w:r>
               <w:rPr>
                 <w:rStyle w:val="Hyperlink"/>
@@ -2060,7 +2062,7 @@
                 <w:noProof/>
                 <w:webHidden/>
               </w:rPr>
-              <w:instrText xml:space="preserve"> PAGEREF _Toc483156188 \h </w:instrText>
+              <w:instrText xml:space="preserve"> PAGEREF _Toc484709466 \h </w:instrText>
             </w:r>
             <w:r>
               <w:rPr>
@@ -2106,7 +2108,7 @@
               <w:lang w:eastAsia="de-CH"/>
             </w:rPr>
           </w:pPr>
-          <w:hyperlink w:anchor="_Toc483156189" w:history="1">
+          <w:hyperlink w:anchor="_Toc484709467" w:history="1">
             <w:r>
               <w:rPr>
                 <w:rStyle w:val="Hyperlink"/>
@@ -2150,7 +2152,7 @@
                 <w:noProof/>
                 <w:webHidden/>
               </w:rPr>
-              <w:instrText xml:space="preserve"> PAGEREF _Toc483156189 \h </w:instrText>
+              <w:instrText xml:space="preserve"> PAGEREF _Toc484709467 \h </w:instrText>
             </w:r>
             <w:r>
               <w:rPr>
@@ -2197,7 +2199,7 @@
               <w:lang w:eastAsia="de-CH"/>
             </w:rPr>
           </w:pPr>
-          <w:hyperlink w:anchor="_Toc483156190" w:history="1">
+          <w:hyperlink w:anchor="_Toc484709468" w:history="1">
             <w:r>
               <w:rPr>
                 <w:rStyle w:val="Hyperlink"/>
@@ -2242,7 +2244,7 @@
                 <w:noProof/>
                 <w:webHidden/>
               </w:rPr>
-              <w:instrText xml:space="preserve"> PAGEREF _Toc483156190 \h </w:instrText>
+              <w:instrText xml:space="preserve"> PAGEREF _Toc484709468 \h </w:instrText>
             </w:r>
             <w:r>
               <w:rPr>
@@ -2289,7 +2291,7 @@
               <w:lang w:eastAsia="de-CH"/>
             </w:rPr>
           </w:pPr>
-          <w:hyperlink w:anchor="_Toc483156191" w:history="1">
+          <w:hyperlink w:anchor="_Toc484709469" w:history="1">
             <w:r>
               <w:rPr>
                 <w:rStyle w:val="Hyperlink"/>
@@ -2334,7 +2336,7 @@
                 <w:noProof/>
                 <w:webHidden/>
               </w:rPr>
-              <w:instrText xml:space="preserve"> PAGEREF _Toc483156191 \h </w:instrText>
+              <w:instrText xml:space="preserve"> PAGEREF _Toc484709469 \h </w:instrText>
             </w:r>
             <w:r>
               <w:rPr>
@@ -2380,7 +2382,7 @@
               <w:lang w:eastAsia="de-CH"/>
             </w:rPr>
           </w:pPr>
-          <w:hyperlink w:anchor="_Toc483156192" w:history="1">
+          <w:hyperlink w:anchor="_Toc484709470" w:history="1">
             <w:r>
               <w:rPr>
                 <w:rStyle w:val="Hyperlink"/>
@@ -2424,7 +2426,7 @@
                 <w:noProof/>
                 <w:webHidden/>
               </w:rPr>
-              <w:instrText xml:space="preserve"> PAGEREF _Toc483156192 \h </w:instrText>
+              <w:instrText xml:space="preserve"> PAGEREF _Toc484709470 \h </w:instrText>
             </w:r>
             <w:r>
               <w:rPr>
@@ -2470,7 +2472,7 @@
               <w:lang w:eastAsia="de-CH"/>
             </w:rPr>
           </w:pPr>
-          <w:hyperlink w:anchor="_Toc483156193" w:history="1">
+          <w:hyperlink w:anchor="_Toc484709471" w:history="1">
             <w:r>
               <w:rPr>
                 <w:rStyle w:val="Hyperlink"/>
@@ -2514,7 +2516,7 @@
                 <w:noProof/>
                 <w:webHidden/>
               </w:rPr>
-              <w:instrText xml:space="preserve"> PAGEREF _Toc483156193 \h </w:instrText>
+              <w:instrText xml:space="preserve"> PAGEREF _Toc484709471 \h </w:instrText>
             </w:r>
             <w:r>
               <w:rPr>
@@ -2561,7 +2563,7 @@
               <w:lang w:eastAsia="de-CH"/>
             </w:rPr>
           </w:pPr>
-          <w:hyperlink w:anchor="_Toc483156194" w:history="1">
+          <w:hyperlink w:anchor="_Toc484709472" w:history="1">
             <w:r>
               <w:rPr>
                 <w:rStyle w:val="Hyperlink"/>
@@ -2606,7 +2608,7 @@
                 <w:noProof/>
                 <w:webHidden/>
               </w:rPr>
-              <w:instrText xml:space="preserve"> PAGEREF _Toc483156194 \h </w:instrText>
+              <w:instrText xml:space="preserve"> PAGEREF _Toc484709472 \h </w:instrText>
             </w:r>
             <w:r>
               <w:rPr>
@@ -2653,7 +2655,7 @@
               <w:lang w:eastAsia="de-CH"/>
             </w:rPr>
           </w:pPr>
-          <w:hyperlink w:anchor="_Toc483156195" w:history="1">
+          <w:hyperlink w:anchor="_Toc484709473" w:history="1">
             <w:r>
               <w:rPr>
                 <w:rStyle w:val="Hyperlink"/>
@@ -2698,7 +2700,7 @@
                 <w:noProof/>
                 <w:webHidden/>
               </w:rPr>
-              <w:instrText xml:space="preserve"> PAGEREF _Toc483156195 \h </w:instrText>
+              <w:instrText xml:space="preserve"> PAGEREF _Toc484709473 \h </w:instrText>
             </w:r>
             <w:r>
               <w:rPr>
@@ -2745,7 +2747,7 @@
               <w:lang w:eastAsia="de-CH"/>
             </w:rPr>
           </w:pPr>
-          <w:hyperlink w:anchor="_Toc483156196" w:history="1">
+          <w:hyperlink w:anchor="_Toc484709474" w:history="1">
             <w:r>
               <w:rPr>
                 <w:rStyle w:val="Hyperlink"/>
@@ -2790,7 +2792,7 @@
                 <w:noProof/>
                 <w:webHidden/>
               </w:rPr>
-              <w:instrText xml:space="preserve"> PAGEREF _Toc483156196 \h </w:instrText>
+              <w:instrText xml:space="preserve"> PAGEREF _Toc484709474 \h </w:instrText>
             </w:r>
             <w:r>
               <w:rPr>
@@ -2837,7 +2839,7 @@
               <w:lang w:eastAsia="de-CH"/>
             </w:rPr>
           </w:pPr>
-          <w:hyperlink w:anchor="_Toc483156197" w:history="1">
+          <w:hyperlink w:anchor="_Toc484709475" w:history="1">
             <w:r>
               <w:rPr>
                 <w:rStyle w:val="Hyperlink"/>
@@ -2882,7 +2884,7 @@
                 <w:noProof/>
                 <w:webHidden/>
               </w:rPr>
-              <w:instrText xml:space="preserve"> PAGEREF _Toc483156197 \h </w:instrText>
+              <w:instrText xml:space="preserve"> PAGEREF _Toc484709475 \h </w:instrText>
             </w:r>
             <w:r>
               <w:rPr>
@@ -2930,7 +2932,7 @@
               <w:lang w:eastAsia="de-CH"/>
             </w:rPr>
           </w:pPr>
-          <w:hyperlink w:anchor="_Toc483156198" w:history="1">
+          <w:hyperlink w:anchor="_Toc484709476" w:history="1">
             <w:r>
               <w:rPr>
                 <w:rStyle w:val="Hyperlink"/>
@@ -2977,7 +2979,7 @@
                 <w:noProof/>
                 <w:webHidden/>
               </w:rPr>
-              <w:instrText xml:space="preserve"> PAGEREF _Toc483156198 \h </w:instrText>
+              <w:instrText xml:space="preserve"> PAGEREF _Toc484709476 \h </w:instrText>
             </w:r>
             <w:r>
               <w:rPr>
@@ -3025,7 +3027,7 @@
               <w:lang w:eastAsia="de-CH"/>
             </w:rPr>
           </w:pPr>
-          <w:hyperlink w:anchor="_Toc483156199" w:history="1">
+          <w:hyperlink w:anchor="_Toc484709477" w:history="1">
             <w:r>
               <w:rPr>
                 <w:rStyle w:val="Hyperlink"/>
@@ -3072,7 +3074,7 @@
                 <w:noProof/>
                 <w:webHidden/>
               </w:rPr>
-              <w:instrText xml:space="preserve"> PAGEREF _Toc483156199 \h </w:instrText>
+              <w:instrText xml:space="preserve"> PAGEREF _Toc484709477 \h </w:instrText>
             </w:r>
             <w:r>
               <w:rPr>
@@ -3120,7 +3122,7 @@
               <w:lang w:eastAsia="de-CH"/>
             </w:rPr>
           </w:pPr>
-          <w:hyperlink w:anchor="_Toc483156200" w:history="1">
+          <w:hyperlink w:anchor="_Toc484709478" w:history="1">
             <w:r>
               <w:rPr>
                 <w:rStyle w:val="Hyperlink"/>
@@ -3167,7 +3169,7 @@
                 <w:noProof/>
                 <w:webHidden/>
               </w:rPr>
-              <w:instrText xml:space="preserve"> PAGEREF _Toc483156200 \h </w:instrText>
+              <w:instrText xml:space="preserve"> PAGEREF _Toc484709478 \h </w:instrText>
             </w:r>
             <w:r>
               <w:rPr>
@@ -3214,7 +3216,7 @@
               <w:lang w:eastAsia="de-CH"/>
             </w:rPr>
           </w:pPr>
-          <w:hyperlink w:anchor="_Toc483156201" w:history="1">
+          <w:hyperlink w:anchor="_Toc484709479" w:history="1">
             <w:r>
               <w:rPr>
                 <w:rStyle w:val="Hyperlink"/>
@@ -3241,7 +3243,7 @@
                 <w:noProof/>
                 <w:webHidden/>
               </w:rPr>
-              <w:instrText xml:space="preserve"> PAGEREF _Toc483156201 \h </w:instrText>
+              <w:instrText xml:space="preserve"> PAGEREF _Toc484709479 \h </w:instrText>
             </w:r>
             <w:r>
               <w:rPr>
@@ -3286,7 +3288,7 @@
               <w:lang w:eastAsia="de-CH"/>
             </w:rPr>
           </w:pPr>
-          <w:hyperlink w:anchor="_Toc483156202" w:history="1">
+          <w:hyperlink w:anchor="_Toc484709480" w:history="1">
             <w:r>
               <w:rPr>
                 <w:rStyle w:val="Hyperlink"/>
@@ -3314,7 +3316,7 @@
                 <w:noProof/>
                 <w:webHidden/>
               </w:rPr>
-              <w:instrText xml:space="preserve"> PAGEREF _Toc483156202 \h </w:instrText>
+              <w:instrText xml:space="preserve"> PAGEREF _Toc484709480 \h </w:instrText>
             </w:r>
             <w:r>
               <w:rPr>
@@ -3359,7 +3361,7 @@
               <w:lang w:eastAsia="de-CH"/>
             </w:rPr>
           </w:pPr>
-          <w:hyperlink w:anchor="_Toc483156203" w:history="1">
+          <w:hyperlink w:anchor="_Toc484709481" w:history="1">
             <w:r>
               <w:rPr>
                 <w:rStyle w:val="Hyperlink"/>
@@ -3386,7 +3388,7 @@
                 <w:noProof/>
                 <w:webHidden/>
               </w:rPr>
-              <w:instrText xml:space="preserve"> PAGEREF _Toc483156203 \h </w:instrText>
+              <w:instrText xml:space="preserve"> PAGEREF _Toc484709481 \h </w:instrText>
             </w:r>
             <w:r>
               <w:rPr>
@@ -3431,7 +3433,7 @@
               <w:lang w:eastAsia="de-CH"/>
             </w:rPr>
           </w:pPr>
-          <w:hyperlink w:anchor="_Toc483156204" w:history="1">
+          <w:hyperlink w:anchor="_Toc484709482" w:history="1">
             <w:r>
               <w:rPr>
                 <w:rStyle w:val="Hyperlink"/>
@@ -3458,7 +3460,7 @@
                 <w:noProof/>
                 <w:webHidden/>
               </w:rPr>
-              <w:instrText xml:space="preserve"> PAGEREF _Toc483156204 \h </w:instrText>
+              <w:instrText xml:space="preserve"> PAGEREF _Toc484709482 \h </w:instrText>
             </w:r>
             <w:r>
               <w:rPr>
@@ -3503,7 +3505,7 @@
               <w:lang w:eastAsia="de-CH"/>
             </w:rPr>
           </w:pPr>
-          <w:hyperlink w:anchor="_Toc483156205" w:history="1">
+          <w:hyperlink w:anchor="_Toc484709483" w:history="1">
             <w:r>
               <w:rPr>
                 <w:rStyle w:val="Hyperlink"/>
@@ -3530,7 +3532,7 @@
                 <w:noProof/>
                 <w:webHidden/>
               </w:rPr>
-              <w:instrText xml:space="preserve"> PAGEREF _Toc483156205 \h </w:instrText>
+              <w:instrText xml:space="preserve"> PAGEREF _Toc484709483 \h </w:instrText>
             </w:r>
             <w:r>
               <w:rPr>
@@ -3577,7 +3579,7 @@
               <w:lang w:eastAsia="de-CH"/>
             </w:rPr>
           </w:pPr>
-          <w:hyperlink w:anchor="_Toc483156206" w:history="1">
+          <w:hyperlink w:anchor="_Toc484709484" w:history="1">
             <w:r>
               <w:rPr>
                 <w:rStyle w:val="Hyperlink"/>
@@ -3604,7 +3606,7 @@
                 <w:noProof/>
                 <w:webHidden/>
               </w:rPr>
-              <w:instrText xml:space="preserve"> PAGEREF _Toc483156206 \h </w:instrText>
+              <w:instrText xml:space="preserve"> PAGEREF _Toc484709484 \h </w:instrText>
             </w:r>
             <w:r>
               <w:rPr>
@@ -3649,7 +3651,7 @@
               <w:lang w:eastAsia="de-CH"/>
             </w:rPr>
           </w:pPr>
-          <w:hyperlink w:anchor="_Toc483156207" w:history="1">
+          <w:hyperlink w:anchor="_Toc484709485" w:history="1">
             <w:r>
               <w:rPr>
                 <w:rStyle w:val="Hyperlink"/>
@@ -3676,7 +3678,7 @@
                 <w:noProof/>
                 <w:webHidden/>
               </w:rPr>
-              <w:instrText xml:space="preserve"> PAGEREF _Toc483156207 \h </w:instrText>
+              <w:instrText xml:space="preserve"> PAGEREF _Toc484709485 \h </w:instrText>
             </w:r>
             <w:r>
               <w:rPr>
@@ -3723,7 +3725,7 @@
               <w:lang w:eastAsia="de-CH"/>
             </w:rPr>
           </w:pPr>
-          <w:hyperlink w:anchor="_Toc483156208" w:history="1">
+          <w:hyperlink w:anchor="_Toc484709486" w:history="1">
             <w:r>
               <w:rPr>
                 <w:rStyle w:val="Hyperlink"/>
@@ -3750,7 +3752,7 @@
                 <w:noProof/>
                 <w:webHidden/>
               </w:rPr>
-              <w:instrText xml:space="preserve"> PAGEREF _Toc483156208 \h </w:instrText>
+              <w:instrText xml:space="preserve"> PAGEREF _Toc484709486 \h </w:instrText>
             </w:r>
             <w:r>
               <w:rPr>
@@ -3819,25 +3821,25 @@
         </w:numPr>
         <w:ind w:left="432" w:hanging="432"/>
       </w:pPr>
-      <w:bookmarkStart w:id="1" w:name="_Toc483156168"/>
+      <w:bookmarkStart w:id="2" w:name="_Toc484709446"/>
       <w:r>
         <w:lastRenderedPageBreak/>
         <w:t>ETIC2 zur Verwaltung von Ventiltests</w:t>
       </w:r>
-      <w:bookmarkEnd w:id="1"/>
+      <w:bookmarkEnd w:id="2"/>
     </w:p>
     <w:p>
       <w:pPr>
         <w:pStyle w:val="berschrift1"/>
       </w:pPr>
-      <w:bookmarkStart w:id="2" w:name="_Toc483156169"/>
+      <w:bookmarkStart w:id="3" w:name="_Toc484709447"/>
       <w:r>
         <w:t>Einleitung</w:t>
       </w:r>
       <w:r>
         <w:t xml:space="preserve"> (1 Seite)</w:t>
       </w:r>
-      <w:bookmarkEnd w:id="2"/>
+      <w:bookmarkEnd w:id="3"/>
     </w:p>
     <w:p>
       <w:pPr>
@@ -3887,22 +3889,22 @@
       <w:pPr>
         <w:pStyle w:val="berschrift1"/>
       </w:pPr>
-      <w:bookmarkStart w:id="3" w:name="_Toc483156170"/>
+      <w:bookmarkStart w:id="4" w:name="_Toc484709448"/>
       <w:r>
         <w:lastRenderedPageBreak/>
         <w:t>Grundlagen</w:t>
       </w:r>
-      <w:bookmarkEnd w:id="3"/>
+      <w:bookmarkEnd w:id="4"/>
     </w:p>
     <w:p>
       <w:pPr>
         <w:pStyle w:val="berschrift2"/>
       </w:pPr>
-      <w:bookmarkStart w:id="4" w:name="_Toc483156171"/>
+      <w:bookmarkStart w:id="5" w:name="_Toc484709449"/>
       <w:r>
         <w:t>Situation</w:t>
       </w:r>
-      <w:bookmarkEnd w:id="4"/>
+      <w:bookmarkEnd w:id="5"/>
     </w:p>
     <w:p>
       <w:r>
@@ -4040,12 +4042,12 @@
       <w:pPr>
         <w:pStyle w:val="Beschriftung"/>
       </w:pPr>
-      <w:bookmarkStart w:id="5" w:name="_Toc475725041"/>
-      <w:bookmarkStart w:id="6" w:name="_Toc475882805"/>
-      <w:bookmarkStart w:id="7" w:name="_Toc475890563"/>
-      <w:bookmarkStart w:id="8" w:name="_Toc475894233"/>
-      <w:bookmarkStart w:id="9" w:name="_Toc475894279"/>
-      <w:bookmarkStart w:id="10" w:name="_Toc483127388"/>
+      <w:bookmarkStart w:id="6" w:name="_Toc475725041"/>
+      <w:bookmarkStart w:id="7" w:name="_Toc475882805"/>
+      <w:bookmarkStart w:id="8" w:name="_Toc475890563"/>
+      <w:bookmarkStart w:id="9" w:name="_Toc475894233"/>
+      <w:bookmarkStart w:id="10" w:name="_Toc475894279"/>
+      <w:bookmarkStart w:id="11" w:name="_Toc483127388"/>
       <w:r>
         <w:t xml:space="preserve">Abbildung </w:t>
       </w:r>
@@ -4063,7 +4065,7 @@
       <w:r>
         <w:t xml:space="preserve"> Basiskonzept Ventil Controller</w:t>
       </w:r>
-      <w:bookmarkEnd w:id="5"/>
+      <w:bookmarkEnd w:id="6"/>
       <w:r>
         <w:t xml:space="preserve"> (</w:t>
       </w:r>
@@ -4075,11 +4077,11 @@
       <w:r>
         <w:t>, 2010)</w:t>
       </w:r>
-      <w:bookmarkEnd w:id="6"/>
       <w:bookmarkEnd w:id="7"/>
       <w:bookmarkEnd w:id="8"/>
       <w:bookmarkEnd w:id="9"/>
       <w:bookmarkEnd w:id="10"/>
+      <w:bookmarkEnd w:id="11"/>
     </w:p>
     <w:p>
       <w:pPr>
@@ -4100,7 +4102,7 @@
       <w:pPr>
         <w:pStyle w:val="berschrift2"/>
       </w:pPr>
-      <w:bookmarkStart w:id="11" w:name="_Toc483156172"/>
+      <w:bookmarkStart w:id="12" w:name="_Toc484709450"/>
       <w:r>
         <w:lastRenderedPageBreak/>
         <w:t>Ausgangslage</w:t>
@@ -4108,7 +4110,7 @@
       <w:r>
         <w:t xml:space="preserve"> (Problemstellung)</w:t>
       </w:r>
-      <w:bookmarkEnd w:id="11"/>
+      <w:bookmarkEnd w:id="12"/>
     </w:p>
     <w:p>
       <w:pPr>
@@ -4139,11 +4141,11 @@
       <w:pPr>
         <w:pStyle w:val="berschrift2"/>
       </w:pPr>
-      <w:bookmarkStart w:id="12" w:name="_Toc483156173"/>
+      <w:bookmarkStart w:id="13" w:name="_Toc484709451"/>
       <w:r>
         <w:t>Ist-Zustand</w:t>
       </w:r>
-      <w:bookmarkEnd w:id="12"/>
+      <w:bookmarkEnd w:id="13"/>
     </w:p>
     <w:p>
       <w:pPr>
@@ -4331,7 +4333,7 @@
       <w:pPr>
         <w:pStyle w:val="Beschriftung"/>
       </w:pPr>
-      <w:bookmarkStart w:id="13" w:name="_Toc483127389"/>
+      <w:bookmarkStart w:id="14" w:name="_Toc483127389"/>
       <w:r>
         <w:t xml:space="preserve">Abbildung </w:t>
       </w:r>
@@ -4349,7 +4351,7 @@
       <w:r>
         <w:t>Ansicht der TTIC2 Oberfläche für die Auswahl der Testkollektion</w:t>
       </w:r>
-      <w:bookmarkEnd w:id="13"/>
+      <w:bookmarkEnd w:id="14"/>
     </w:p>
     <w:p>
       <w:pPr>
@@ -4594,11 +4596,11 @@
       <w:pPr>
         <w:pStyle w:val="berschrift3"/>
       </w:pPr>
-      <w:bookmarkStart w:id="14" w:name="_Toc483156174"/>
+      <w:bookmarkStart w:id="15" w:name="_Toc484709452"/>
       <w:r>
         <w:t>Stärken</w:t>
       </w:r>
-      <w:bookmarkEnd w:id="14"/>
+      <w:bookmarkEnd w:id="15"/>
     </w:p>
     <w:p>
       <w:pPr>
@@ -4732,12 +4734,12 @@
       <w:pPr>
         <w:pStyle w:val="berschrift3"/>
       </w:pPr>
-      <w:bookmarkStart w:id="15" w:name="_Toc483156175"/>
+      <w:bookmarkStart w:id="16" w:name="_Toc484709453"/>
       <w:r>
         <w:lastRenderedPageBreak/>
         <w:t>Schwächen</w:t>
       </w:r>
-      <w:bookmarkEnd w:id="15"/>
+      <w:bookmarkEnd w:id="16"/>
     </w:p>
     <w:p>
       <w:pPr>
@@ -4938,7 +4940,7 @@
       <w:pPr>
         <w:pStyle w:val="berschrift1"/>
       </w:pPr>
-      <w:bookmarkStart w:id="16" w:name="_Toc483156176"/>
+      <w:bookmarkStart w:id="17" w:name="_Toc484709454"/>
       <w:r>
         <w:rPr>
           <w:noProof/>
@@ -5009,7 +5011,7 @@
       <w:r>
         <w:t>Zielsetzung</w:t>
       </w:r>
-      <w:bookmarkEnd w:id="16"/>
+      <w:bookmarkEnd w:id="17"/>
     </w:p>
     <w:p>
       <w:pPr>
@@ -5395,11 +5397,11 @@
       <w:pPr>
         <w:pStyle w:val="berschrift2"/>
       </w:pPr>
-      <w:bookmarkStart w:id="17" w:name="_Toc483156177"/>
+      <w:bookmarkStart w:id="18" w:name="_Toc484709455"/>
       <w:r>
         <w:t>Quantitative Ziele</w:t>
       </w:r>
-      <w:bookmarkEnd w:id="17"/>
+      <w:bookmarkEnd w:id="18"/>
     </w:p>
     <w:p>
       <w:pPr>
@@ -5460,11 +5462,11 @@
       <w:pPr>
         <w:pStyle w:val="berschrift2"/>
       </w:pPr>
-      <w:bookmarkStart w:id="18" w:name="_Toc483156178"/>
+      <w:bookmarkStart w:id="19" w:name="_Toc484709456"/>
       <w:r>
         <w:t>Qualitative Ziele</w:t>
       </w:r>
-      <w:bookmarkEnd w:id="18"/>
+      <w:bookmarkEnd w:id="19"/>
     </w:p>
     <w:p>
       <w:pPr>
@@ -5562,11 +5564,11 @@
       <w:pPr>
         <w:pStyle w:val="berschrift2"/>
       </w:pPr>
-      <w:bookmarkStart w:id="19" w:name="_Toc483156179"/>
+      <w:bookmarkStart w:id="20" w:name="_Toc484709457"/>
       <w:r>
         <w:t>Aufgabenbegrenzung</w:t>
       </w:r>
-      <w:bookmarkEnd w:id="19"/>
+      <w:bookmarkEnd w:id="20"/>
     </w:p>
     <w:p>
       <w:pPr>
@@ -5723,7 +5725,7 @@
       <w:pPr>
         <w:pStyle w:val="berschrift1"/>
       </w:pPr>
-      <w:bookmarkStart w:id="20" w:name="_Toc483156180"/>
+      <w:bookmarkStart w:id="21" w:name="_Toc484709458"/>
       <w:r>
         <w:lastRenderedPageBreak/>
         <w:t>Methodik</w:t>
@@ -5737,13 +5739,13 @@
       <w:r>
         <w:t>)</w:t>
       </w:r>
-      <w:bookmarkEnd w:id="20"/>
+      <w:bookmarkEnd w:id="21"/>
     </w:p>
     <w:p>
       <w:pPr>
         <w:pStyle w:val="berschrift2"/>
       </w:pPr>
-      <w:bookmarkStart w:id="21" w:name="_Toc483156181"/>
+      <w:bookmarkStart w:id="22" w:name="_Toc484709459"/>
       <w:r>
         <w:t xml:space="preserve">Modellierung der </w:t>
       </w:r>
@@ -5751,7 +5753,7 @@
       <w:r>
         <w:t>SoftwareVersionsDatabase</w:t>
       </w:r>
-      <w:bookmarkEnd w:id="21"/>
+      <w:bookmarkEnd w:id="22"/>
       <w:proofErr w:type="spellEnd"/>
     </w:p>
     <w:p>
@@ -6063,7 +6065,7 @@
       <w:pPr>
         <w:pStyle w:val="berschrift2"/>
       </w:pPr>
-      <w:bookmarkStart w:id="22" w:name="_Toc483156182"/>
+      <w:bookmarkStart w:id="23" w:name="_Toc484709460"/>
       <w:r>
         <w:lastRenderedPageBreak/>
         <w:t xml:space="preserve">Zugriff auf </w:t>
@@ -6072,7 +6074,7 @@
       <w:r>
         <w:t>SoftwareVersionsDatabase</w:t>
       </w:r>
-      <w:bookmarkEnd w:id="22"/>
+      <w:bookmarkEnd w:id="23"/>
       <w:proofErr w:type="spellEnd"/>
     </w:p>
     <w:p>
@@ -6224,14 +6226,12 @@
           <w:lang w:eastAsia="de-DE" w:bidi="ar-SA"/>
         </w:rPr>
       </w:pPr>
-      <w:bookmarkStart w:id="23" w:name="_GoBack"/>
-      <w:bookmarkEnd w:id="23"/>
     </w:p>
     <w:p>
       <w:pPr>
         <w:pStyle w:val="berschrift2"/>
       </w:pPr>
-      <w:bookmarkStart w:id="24" w:name="_Toc483156183"/>
+      <w:bookmarkStart w:id="24" w:name="_Toc484709461"/>
       <w:r>
         <w:t>Erstellung ETIC2</w:t>
       </w:r>
@@ -6241,7 +6241,7 @@
       <w:pPr>
         <w:pStyle w:val="berschrift3"/>
       </w:pPr>
-      <w:bookmarkStart w:id="25" w:name="_Toc483156184"/>
+      <w:bookmarkStart w:id="25" w:name="_Toc484709462"/>
       <w:r>
         <w:t>Design View Model</w:t>
       </w:r>
@@ -6251,7 +6251,7 @@
       <w:pPr>
         <w:pStyle w:val="berschrift3"/>
       </w:pPr>
-      <w:bookmarkStart w:id="26" w:name="_Toc483156185"/>
+      <w:bookmarkStart w:id="26" w:name="_Toc484709463"/>
       <w:r>
         <w:t>Codierung nach MVVM</w:t>
       </w:r>
@@ -6261,7 +6261,7 @@
       <w:pPr>
         <w:pStyle w:val="berschrift3"/>
       </w:pPr>
-      <w:bookmarkStart w:id="27" w:name="_Toc483156186"/>
+      <w:bookmarkStart w:id="27" w:name="_Toc484709464"/>
       <w:r>
         <w:t xml:space="preserve">Anbindung </w:t>
       </w:r>
@@ -6276,7 +6276,7 @@
       <w:pPr>
         <w:pStyle w:val="berschrift3"/>
       </w:pPr>
-      <w:bookmarkStart w:id="28" w:name="_Toc483156187"/>
+      <w:bookmarkStart w:id="28" w:name="_Toc484709465"/>
       <w:r>
         <w:t>Ausgabe Bericht</w:t>
       </w:r>
@@ -6300,7 +6300,7 @@
       <w:pPr>
         <w:pStyle w:val="berschrift1"/>
       </w:pPr>
-      <w:bookmarkStart w:id="29" w:name="_Toc483156188"/>
+      <w:bookmarkStart w:id="29" w:name="_Toc484709466"/>
       <w:r>
         <w:lastRenderedPageBreak/>
         <w:t>Beschreibung der Arbeit</w:t>
@@ -6314,7 +6314,7 @@
       <w:pPr>
         <w:pStyle w:val="berschrift2"/>
       </w:pPr>
-      <w:bookmarkStart w:id="30" w:name="_Toc483156189"/>
+      <w:bookmarkStart w:id="30" w:name="_Toc484709467"/>
       <w:r>
         <w:t xml:space="preserve">Modellierung der </w:t>
       </w:r>
@@ -6329,7 +6329,7 @@
       <w:pPr>
         <w:pStyle w:val="berschrift3"/>
       </w:pPr>
-      <w:bookmarkStart w:id="31" w:name="_Toc483156190"/>
+      <w:bookmarkStart w:id="31" w:name="_Toc484709468"/>
       <w:r>
         <w:t>Aktuelle Tabellenstruktur</w:t>
       </w:r>
@@ -6407,7 +6407,7 @@
       <w:pPr>
         <w:pStyle w:val="berschrift3"/>
       </w:pPr>
-      <w:bookmarkStart w:id="32" w:name="_Toc483156191"/>
+      <w:bookmarkStart w:id="32" w:name="_Toc484709469"/>
       <w:r>
         <w:t>Abspeicherung der Testresultate</w:t>
       </w:r>
@@ -6420,10 +6420,9 @@
       <w:r>
         <w:rPr>
           <w:noProof/>
-          <w:lang w:eastAsia="de-CH"/>
         </w:rPr>
         <w:drawing>
-          <wp:anchor distT="0" distB="0" distL="114300" distR="114300" simplePos="0" relativeHeight="251666944" behindDoc="0" locked="0" layoutInCell="1" allowOverlap="1">
+          <wp:anchor distT="0" distB="0" distL="114300" distR="114300" simplePos="0" relativeHeight="251668992" behindDoc="0" locked="0" layoutInCell="1" allowOverlap="1">
             <wp:simplePos x="0" y="0"/>
             <wp:positionH relativeFrom="column">
               <wp:posOffset>0</wp:posOffset>
@@ -6431,18 +6430,18 @@
             <wp:positionV relativeFrom="paragraph">
               <wp:posOffset>240665</wp:posOffset>
             </wp:positionV>
-            <wp:extent cx="5759450" cy="2901315"/>
+            <wp:extent cx="5759450" cy="2979420"/>
             <wp:effectExtent l="0" t="0" r="0" b="0"/>
             <wp:wrapTight wrapText="bothSides">
               <wp:wrapPolygon edited="0">
                 <wp:start x="0" y="0"/>
-                <wp:lineTo x="0" y="21416"/>
-                <wp:lineTo x="21505" y="21416"/>
+                <wp:lineTo x="0" y="21407"/>
+                <wp:lineTo x="21505" y="21407"/>
                 <wp:lineTo x="21505" y="0"/>
                 <wp:lineTo x="0" y="0"/>
               </wp:wrapPolygon>
             </wp:wrapTight>
-            <wp:docPr id="10" name="Grafik 10"/>
+            <wp:docPr id="2" name="Grafik 2"/>
             <wp:cNvGraphicFramePr>
               <a:graphicFrameLocks xmlns:a="http://schemas.openxmlformats.org/drawingml/2006/main" noChangeAspect="1"/>
             </wp:cNvGraphicFramePr>
@@ -6450,7 +6449,7 @@
               <a:graphicData uri="http://schemas.openxmlformats.org/drawingml/2006/picture">
                 <pic:pic xmlns:pic="http://schemas.openxmlformats.org/drawingml/2006/picture">
                   <pic:nvPicPr>
-                    <pic:cNvPr id="10" name="Abspeicherung_Testresultate.png"/>
+                    <pic:cNvPr id="2" name="Abspeicherung_Testresultate.png"/>
                     <pic:cNvPicPr/>
                   </pic:nvPicPr>
                   <pic:blipFill>
@@ -6468,7 +6467,7 @@
                   <pic:spPr>
                     <a:xfrm>
                       <a:off x="0" y="0"/>
-                      <a:ext cx="5759450" cy="2901315"/>
+                      <a:ext cx="5759450" cy="2979420"/>
                     </a:xfrm>
                     <a:prstGeom prst="rect">
                       <a:avLst/>
@@ -6485,7 +6484,7 @@
       <w:pPr>
         <w:pStyle w:val="berschrift2"/>
       </w:pPr>
-      <w:bookmarkStart w:id="33" w:name="_Toc483156192"/>
+      <w:bookmarkStart w:id="33" w:name="_Toc484709470"/>
       <w:r>
         <w:lastRenderedPageBreak/>
         <w:t xml:space="preserve">Zugriff auf </w:t>
@@ -6501,7 +6500,7 @@
       <w:pPr>
         <w:pStyle w:val="berschrift2"/>
       </w:pPr>
-      <w:bookmarkStart w:id="34" w:name="_Toc483156193"/>
+      <w:bookmarkStart w:id="34" w:name="_Toc484709471"/>
       <w:r>
         <w:t>Erstellung ETIC2</w:t>
       </w:r>
@@ -6511,7 +6510,7 @@
       <w:pPr>
         <w:pStyle w:val="berschrift3"/>
       </w:pPr>
-      <w:bookmarkStart w:id="35" w:name="_Toc483156194"/>
+      <w:bookmarkStart w:id="35" w:name="_Toc484709472"/>
       <w:r>
         <w:t>Design View Model</w:t>
       </w:r>
@@ -6521,7 +6520,7 @@
       <w:pPr>
         <w:pStyle w:val="berschrift3"/>
       </w:pPr>
-      <w:bookmarkStart w:id="36" w:name="_Toc483156195"/>
+      <w:bookmarkStart w:id="36" w:name="_Toc484709473"/>
       <w:r>
         <w:t>Codierung nach MVVM</w:t>
       </w:r>
@@ -6531,7 +6530,7 @@
       <w:pPr>
         <w:pStyle w:val="berschrift3"/>
       </w:pPr>
-      <w:bookmarkStart w:id="37" w:name="_Toc483156196"/>
+      <w:bookmarkStart w:id="37" w:name="_Toc484709474"/>
       <w:r>
         <w:t xml:space="preserve">Anbindung </w:t>
       </w:r>
@@ -6546,7 +6545,7 @@
       <w:pPr>
         <w:pStyle w:val="berschrift3"/>
       </w:pPr>
-      <w:bookmarkStart w:id="38" w:name="_Toc483156197"/>
+      <w:bookmarkStart w:id="38" w:name="_Toc484709475"/>
       <w:r>
         <w:t>Ausgabe Bericht</w:t>
       </w:r>
@@ -6570,7 +6569,7 @@
       <w:pPr>
         <w:pStyle w:val="berschrift1"/>
       </w:pPr>
-      <w:bookmarkStart w:id="39" w:name="_Toc483156198"/>
+      <w:bookmarkStart w:id="39" w:name="_Toc484709476"/>
       <w:r>
         <w:lastRenderedPageBreak/>
         <w:t>Ergebnisse</w:t>
@@ -6598,7 +6597,7 @@
       <w:pPr>
         <w:pStyle w:val="berschrift1"/>
       </w:pPr>
-      <w:bookmarkStart w:id="40" w:name="_Toc483156199"/>
+      <w:bookmarkStart w:id="40" w:name="_Toc484709477"/>
       <w:r>
         <w:lastRenderedPageBreak/>
         <w:t>Diskussion</w:t>
@@ -6626,7 +6625,7 @@
       <w:pPr>
         <w:pStyle w:val="berschrift1"/>
       </w:pPr>
-      <w:bookmarkStart w:id="41" w:name="_Toc483156200"/>
+      <w:bookmarkStart w:id="41" w:name="_Toc484709478"/>
       <w:r>
         <w:lastRenderedPageBreak/>
         <w:t>Ausblick</w:t>
@@ -6658,18 +6657,23 @@
           <w:numId w:val="0"/>
         </w:numPr>
       </w:pPr>
-      <w:bookmarkStart w:id="42" w:name="_Toc483156201"/>
+      <w:bookmarkStart w:id="42" w:name="_Toc484709479"/>
       <w:r>
         <w:lastRenderedPageBreak/>
         <w:t>Verzeichnisse</w:t>
       </w:r>
       <w:bookmarkEnd w:id="42"/>
     </w:p>
-    <w:bookmarkStart w:id="43" w:name="_Toc483156202" w:displacedByCustomXml="next"/>
+    <w:bookmarkStart w:id="43" w:name="_Toc484709480" w:displacedByCustomXml="next"/>
     <w:sdt>
       <w:sdtPr>
         <w:rPr>
-          <w:lang w:val="de-DE"/>
+          <w:rFonts w:eastAsiaTheme="minorEastAsia" w:cstheme="minorBidi"/>
+          <w:b w:val="0"/>
+          <w:color w:val="auto"/>
+          <w:sz w:val="22"/>
+          <w:szCs w:val="22"/>
+          <w:lang w:val="de-DE" w:eastAsia="en-US" w:bidi="th-TH"/>
         </w:rPr>
         <w:id w:val="-1272476214"/>
         <w:docPartObj>
@@ -6679,12 +6683,7 @@
       </w:sdtPr>
       <w:sdtEndPr>
         <w:rPr>
-          <w:rFonts w:eastAsiaTheme="minorEastAsia" w:cstheme="minorBidi"/>
-          <w:b w:val="0"/>
-          <w:color w:val="auto"/>
-          <w:sz w:val="22"/>
-          <w:szCs w:val="22"/>
-          <w:lang w:val="de-CH" w:eastAsia="en-US" w:bidi="th-TH"/>
+          <w:lang w:val="de-CH"/>
         </w:rPr>
       </w:sdtEndPr>
       <w:sdtContent>
@@ -6707,15 +6706,13 @@
         </w:p>
         <w:sdt>
           <w:sdtPr>
-            <w:id w:val="111145805"/>
-            <w:bibliography/>
-          </w:sdtPr>
-          <w:sdtEndPr>
             <w:rPr>
               <w:rFonts w:cstheme="minorBidi"/>
               <w:szCs w:val="22"/>
             </w:rPr>
-          </w:sdtEndPr>
+            <w:id w:val="111145805"/>
+            <w:bibliography/>
+          </w:sdtPr>
           <w:sdtContent>
             <w:p>
               <w:pPr>
@@ -6810,7 +6807,7 @@
           <w:numId w:val="0"/>
         </w:numPr>
       </w:pPr>
-      <w:bookmarkStart w:id="44" w:name="_Toc483156203"/>
+      <w:bookmarkStart w:id="44" w:name="_Toc484709481"/>
       <w:r>
         <w:lastRenderedPageBreak/>
         <w:t>Abbildungsverzeichnis</w:t>
@@ -6999,7 +6996,7 @@
         </w:numPr>
         <w:ind w:left="576" w:hanging="576"/>
       </w:pPr>
-      <w:bookmarkStart w:id="45" w:name="_Toc483156204"/>
+      <w:bookmarkStart w:id="45" w:name="_Toc484709482"/>
       <w:r>
         <w:t>Tabellenverzeichnis</w:t>
       </w:r>
@@ -7031,7 +7028,7 @@
         </w:numPr>
         <w:ind w:left="576" w:hanging="576"/>
       </w:pPr>
-      <w:bookmarkStart w:id="46" w:name="_Toc483156205"/>
+      <w:bookmarkStart w:id="46" w:name="_Toc484709483"/>
       <w:r>
         <w:lastRenderedPageBreak/>
         <w:t>Glossar</w:t>
@@ -7735,7 +7732,7 @@
         </w:numPr>
         <w:ind w:left="432" w:hanging="432"/>
       </w:pPr>
-      <w:bookmarkStart w:id="47" w:name="_Toc483156206"/>
+      <w:bookmarkStart w:id="47" w:name="_Toc484709484"/>
       <w:r>
         <w:lastRenderedPageBreak/>
         <w:t>Anhang</w:t>
@@ -7751,7 +7748,7 @@
         </w:numPr>
         <w:ind w:left="576" w:hanging="576"/>
       </w:pPr>
-      <w:bookmarkStart w:id="48" w:name="_Toc483156207"/>
+      <w:bookmarkStart w:id="48" w:name="_Toc484709485"/>
       <w:r>
         <w:t>Zeitplan</w:t>
       </w:r>
@@ -7781,7 +7778,7 @@
         </w:numPr>
         <w:ind w:left="432" w:hanging="432"/>
       </w:pPr>
-      <w:bookmarkStart w:id="49" w:name="_Toc483156208"/>
+      <w:bookmarkStart w:id="49" w:name="_Toc484709486"/>
       <w:r>
         <w:lastRenderedPageBreak/>
         <w:t>Selbständigkeitserklärung</w:t>
@@ -7860,7 +7857,7 @@
           </mc:Choice>
           <mc:Fallback>
             <w:pict>
-              <v:rect w14:anchorId="559DED8D" id="Rechteck 1" o:spid="_x0000_s1026" style="position:absolute;margin-left:-2.55pt;margin-top:15.05pt;width:459.95pt;height:170.95pt;z-index:251658240;visibility:visible;mso-wrap-style:square;mso-width-percent:0;mso-wrap-distance-left:9pt;mso-wrap-distance-top:0;mso-wrap-distance-right:9pt;mso-wrap-distance-bottom:0;mso-position-horizontal:absolute;mso-position-horizontal-relative:text;mso-position-vertical:absolute;mso-position-vertical-relative:text;mso-width-percent:0;mso-width-relative:margin;v-text-anchor:middle" o:gfxdata="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" filled="f" strokecolor="black [3200]"/>
+              <v:rect w14:anchorId="4B8C664C" id="Rechteck 1" o:spid="_x0000_s1026" style="position:absolute;margin-left:-2.55pt;margin-top:15.05pt;width:459.95pt;height:170.95pt;z-index:251658240;visibility:visible;mso-wrap-style:square;mso-width-percent:0;mso-wrap-distance-left:9pt;mso-wrap-distance-top:0;mso-wrap-distance-right:9pt;mso-wrap-distance-bottom:0;mso-position-horizontal:absolute;mso-position-horizontal-relative:text;mso-position-vertical:absolute;mso-position-vertical-relative:text;mso-width-percent:0;mso-width-relative:margin;v-text-anchor:middle" o:gfxdata="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" filled="f" strokecolor="black [3200]"/>
             </w:pict>
           </mc:Fallback>
         </mc:AlternateContent>
@@ -7940,7 +7937,7 @@
 </file>
 
 <file path=word/endnotes.xml><?xml version="1.0" encoding="utf-8"?>
-<w:endnotes xmlns:wpc="http://schemas.microsoft.com/office/word/2010/wordprocessingCanvas" xmlns:cx="http://schemas.microsoft.com/office/drawing/2014/chartex" xmlns:cx1="http://schemas.microsoft.com/office/drawing/2015/9/8/chartex" xmlns:cx2="http://schemas.microsoft.com/office/drawing/2015/10/21/chartex" xmlns:cx3="http://schemas.microsoft.com/office/drawing/2016/5/9/chartex" xmlns:cx4="http://schemas.microsoft.com/office/drawing/2016/5/10/chartex" xmlns:cx5="http://schemas.microsoft.com/office/drawing/2016/5/11/chartex" xmlns:cx6="http://schemas.microsoft.com/office/drawing/2016/5/12/chartex" xmlns:cx7="http://schemas.microsoft.com/office/drawing/2016/5/13/chartex" xmlns:cx8="http://schemas.microsoft.com/office/drawing/2016/5/14/chartex" xmlns:mc="http://schemas.openxmlformats.org/markup-compatibility/2006" xmlns:o="urn:schemas-microsoft-com:office:office" xmlns:r="http://schemas.openxmlformats.org/officeDocument/2006/relationships" xmlns:m="http://schemas.openxmlformats.org/officeDocument/2006/math" xmlns:v="urn:schemas-microsoft-com:vml" xmlns:wp14="http://schemas.microsoft.com/office/word/2010/wordprocessingDrawing" xmlns:wp="http://schemas.openxmlformats.org/drawingml/2006/wordprocessingDrawing" xmlns:w10="urn:schemas-microsoft-com:office:word" xmlns:w="http://schemas.openxmlformats.org/wordprocessingml/2006/main" xmlns:w14="http://schemas.microsoft.com/office/word/2010/wordml" xmlns:w15="http://schemas.microsoft.com/office/word/2012/wordml" xmlns:w16se="http://schemas.microsoft.com/office/word/2015/wordml/symex" xmlns:wpg="http://schemas.microsoft.com/office/word/2010/wordprocessingGroup" xmlns:wpi="http://schemas.microsoft.com/office/word/2010/wordprocessingInk" xmlns:wne="http://schemas.microsoft.com/office/word/2006/wordml" xmlns:wps="http://schemas.microsoft.com/office/word/2010/wordprocessingShape" mc:Ignorable="w14 w15 w16se wp14">
+<w:endnotes xmlns:wpc="http://schemas.microsoft.com/office/word/2010/wordprocessingCanvas" xmlns:cx="http://schemas.microsoft.com/office/drawing/2014/chartex" xmlns:cx1="http://schemas.microsoft.com/office/drawing/2015/9/8/chartex" xmlns:cx2="http://schemas.microsoft.com/office/drawing/2015/10/21/chartex" xmlns:cx3="http://schemas.microsoft.com/office/drawing/2016/5/9/chartex" xmlns:cx4="http://schemas.microsoft.com/office/drawing/2016/5/10/chartex" xmlns:cx5="http://schemas.microsoft.com/office/drawing/2016/5/11/chartex" xmlns:cx6="http://schemas.microsoft.com/office/drawing/2016/5/12/chartex" xmlns:cx7="http://schemas.microsoft.com/office/drawing/2016/5/13/chartex" xmlns:cx8="http://schemas.microsoft.com/office/drawing/2016/5/14/chartex" xmlns:mc="http://schemas.openxmlformats.org/markup-compatibility/2006" xmlns:aink="http://schemas.microsoft.com/office/drawing/2016/ink" xmlns:o="urn:schemas-microsoft-com:office:office" xmlns:r="http://schemas.openxmlformats.org/officeDocument/2006/relationships" xmlns:m="http://schemas.openxmlformats.org/officeDocument/2006/math" xmlns:v="urn:schemas-microsoft-com:vml" xmlns:wp14="http://schemas.microsoft.com/office/word/2010/wordprocessingDrawing" xmlns:wp="http://schemas.openxmlformats.org/drawingml/2006/wordprocessingDrawing" xmlns:w10="urn:schemas-microsoft-com:office:word" xmlns:w="http://schemas.openxmlformats.org/wordprocessingml/2006/main" xmlns:w14="http://schemas.microsoft.com/office/word/2010/wordml" xmlns:w15="http://schemas.microsoft.com/office/word/2012/wordml" xmlns:w16se="http://schemas.microsoft.com/office/word/2015/wordml/symex" xmlns:wpg="http://schemas.microsoft.com/office/word/2010/wordprocessingGroup" xmlns:wpi="http://schemas.microsoft.com/office/word/2010/wordprocessingInk" xmlns:wne="http://schemas.microsoft.com/office/word/2006/wordml" xmlns:wps="http://schemas.microsoft.com/office/word/2010/wordprocessingShape" mc:Ignorable="w14 w15 w16se wp14">
   <w:endnote w:type="separator" w:id="-1">
     <w:p>
       <w:r>
@@ -7959,7 +7956,7 @@
 </file>
 
 <file path=word/footer1.xml><?xml version="1.0" encoding="utf-8"?>
-<w:ftr xmlns:wpc="http://schemas.microsoft.com/office/word/2010/wordprocessingCanvas" xmlns:cx="http://schemas.microsoft.com/office/drawing/2014/chartex" xmlns:cx1="http://schemas.microsoft.com/office/drawing/2015/9/8/chartex" xmlns:cx2="http://schemas.microsoft.com/office/drawing/2015/10/21/chartex" xmlns:cx3="http://schemas.microsoft.com/office/drawing/2016/5/9/chartex" xmlns:cx4="http://schemas.microsoft.com/office/drawing/2016/5/10/chartex" xmlns:cx5="http://schemas.microsoft.com/office/drawing/2016/5/11/chartex" xmlns:cx6="http://schemas.microsoft.com/office/drawing/2016/5/12/chartex" xmlns:cx7="http://schemas.microsoft.com/office/drawing/2016/5/13/chartex" xmlns:cx8="http://schemas.microsoft.com/office/drawing/2016/5/14/chartex" xmlns:mc="http://schemas.openxmlformats.org/markup-compatibility/2006" xmlns:o="urn:schemas-microsoft-com:office:office" xmlns:r="http://schemas.openxmlformats.org/officeDocument/2006/relationships" xmlns:m="http://schemas.openxmlformats.org/officeDocument/2006/math" xmlns:v="urn:schemas-microsoft-com:vml" xmlns:wp14="http://schemas.microsoft.com/office/word/2010/wordprocessingDrawing" xmlns:wp="http://schemas.openxmlformats.org/drawingml/2006/wordprocessingDrawing" xmlns:w10="urn:schemas-microsoft-com:office:word" xmlns:w="http://schemas.openxmlformats.org/wordprocessingml/2006/main" xmlns:w14="http://schemas.microsoft.com/office/word/2010/wordml" xmlns:w15="http://schemas.microsoft.com/office/word/2012/wordml" xmlns:w16se="http://schemas.microsoft.com/office/word/2015/wordml/symex" xmlns:wpg="http://schemas.microsoft.com/office/word/2010/wordprocessingGroup" xmlns:wpi="http://schemas.microsoft.com/office/word/2010/wordprocessingInk" xmlns:wne="http://schemas.microsoft.com/office/word/2006/wordml" xmlns:wps="http://schemas.microsoft.com/office/word/2010/wordprocessingShape" mc:Ignorable="w14 w15 w16se wp14">
+<w:ftr xmlns:wpc="http://schemas.microsoft.com/office/word/2010/wordprocessingCanvas" xmlns:cx="http://schemas.microsoft.com/office/drawing/2014/chartex" xmlns:cx1="http://schemas.microsoft.com/office/drawing/2015/9/8/chartex" xmlns:cx2="http://schemas.microsoft.com/office/drawing/2015/10/21/chartex" xmlns:cx3="http://schemas.microsoft.com/office/drawing/2016/5/9/chartex" xmlns:cx4="http://schemas.microsoft.com/office/drawing/2016/5/10/chartex" xmlns:cx5="http://schemas.microsoft.com/office/drawing/2016/5/11/chartex" xmlns:cx6="http://schemas.microsoft.com/office/drawing/2016/5/12/chartex" xmlns:cx7="http://schemas.microsoft.com/office/drawing/2016/5/13/chartex" xmlns:cx8="http://schemas.microsoft.com/office/drawing/2016/5/14/chartex" xmlns:mc="http://schemas.openxmlformats.org/markup-compatibility/2006" xmlns:aink="http://schemas.microsoft.com/office/drawing/2016/ink" xmlns:o="urn:schemas-microsoft-com:office:office" xmlns:r="http://schemas.openxmlformats.org/officeDocument/2006/relationships" xmlns:m="http://schemas.openxmlformats.org/officeDocument/2006/math" xmlns:v="urn:schemas-microsoft-com:vml" xmlns:wp14="http://schemas.microsoft.com/office/word/2010/wordprocessingDrawing" xmlns:wp="http://schemas.openxmlformats.org/drawingml/2006/wordprocessingDrawing" xmlns:w10="urn:schemas-microsoft-com:office:word" xmlns:w="http://schemas.openxmlformats.org/wordprocessingml/2006/main" xmlns:w14="http://schemas.microsoft.com/office/word/2010/wordml" xmlns:w15="http://schemas.microsoft.com/office/word/2012/wordml" xmlns:w16se="http://schemas.microsoft.com/office/word/2015/wordml/symex" xmlns:wpg="http://schemas.microsoft.com/office/word/2010/wordprocessingGroup" xmlns:wpi="http://schemas.microsoft.com/office/word/2010/wordprocessingInk" xmlns:wne="http://schemas.microsoft.com/office/word/2006/wordml" xmlns:wps="http://schemas.microsoft.com/office/word/2010/wordprocessingShape" mc:Ignorable="w14 w15 w16se wp14">
   <w:p>
     <w:pPr>
       <w:pStyle w:val="Fuzeile"/>
@@ -8008,7 +8005,7 @@
         <w:noProof/>
         <w:lang w:val="de-DE"/>
       </w:rPr>
-      <w:t>13</w:t>
+      <w:t>3</w:t>
     </w:r>
     <w:r>
       <w:rPr>
@@ -8065,7 +8062,7 @@
 </file>
 
 <file path=word/footnotes.xml><?xml version="1.0" encoding="utf-8"?>
-<w:footnotes xmlns:wpc="http://schemas.microsoft.com/office/word/2010/wordprocessingCanvas" xmlns:cx="http://schemas.microsoft.com/office/drawing/2014/chartex" xmlns:cx1="http://schemas.microsoft.com/office/drawing/2015/9/8/chartex" xmlns:cx2="http://schemas.microsoft.com/office/drawing/2015/10/21/chartex" xmlns:cx3="http://schemas.microsoft.com/office/drawing/2016/5/9/chartex" xmlns:cx4="http://schemas.microsoft.com/office/drawing/2016/5/10/chartex" xmlns:cx5="http://schemas.microsoft.com/office/drawing/2016/5/11/chartex" xmlns:cx6="http://schemas.microsoft.com/office/drawing/2016/5/12/chartex" xmlns:cx7="http://schemas.microsoft.com/office/drawing/2016/5/13/chartex" xmlns:cx8="http://schemas.microsoft.com/office/drawing/2016/5/14/chartex" xmlns:mc="http://schemas.openxmlformats.org/markup-compatibility/2006" xmlns:o="urn:schemas-microsoft-com:office:office" xmlns:r="http://schemas.openxmlformats.org/officeDocument/2006/relationships" xmlns:m="http://schemas.openxmlformats.org/officeDocument/2006/math" xmlns:v="urn:schemas-microsoft-com:vml" xmlns:wp14="http://schemas.microsoft.com/office/word/2010/wordprocessingDrawing" xmlns:wp="http://schemas.openxmlformats.org/drawingml/2006/wordprocessingDrawing" xmlns:w10="urn:schemas-microsoft-com:office:word" xmlns:w="http://schemas.openxmlformats.org/wordprocessingml/2006/main" xmlns:w14="http://schemas.microsoft.com/office/word/2010/wordml" xmlns:w15="http://schemas.microsoft.com/office/word/2012/wordml" xmlns:w16se="http://schemas.microsoft.com/office/word/2015/wordml/symex" xmlns:wpg="http://schemas.microsoft.com/office/word/2010/wordprocessingGroup" xmlns:wpi="http://schemas.microsoft.com/office/word/2010/wordprocessingInk" xmlns:wne="http://schemas.microsoft.com/office/word/2006/wordml" xmlns:wps="http://schemas.microsoft.com/office/word/2010/wordprocessingShape" mc:Ignorable="w14 w15 w16se wp14">
+<w:footnotes xmlns:wpc="http://schemas.microsoft.com/office/word/2010/wordprocessingCanvas" xmlns:cx="http://schemas.microsoft.com/office/drawing/2014/chartex" xmlns:cx1="http://schemas.microsoft.com/office/drawing/2015/9/8/chartex" xmlns:cx2="http://schemas.microsoft.com/office/drawing/2015/10/21/chartex" xmlns:cx3="http://schemas.microsoft.com/office/drawing/2016/5/9/chartex" xmlns:cx4="http://schemas.microsoft.com/office/drawing/2016/5/10/chartex" xmlns:cx5="http://schemas.microsoft.com/office/drawing/2016/5/11/chartex" xmlns:cx6="http://schemas.microsoft.com/office/drawing/2016/5/12/chartex" xmlns:cx7="http://schemas.microsoft.com/office/drawing/2016/5/13/chartex" xmlns:cx8="http://schemas.microsoft.com/office/drawing/2016/5/14/chartex" xmlns:mc="http://schemas.openxmlformats.org/markup-compatibility/2006" xmlns:aink="http://schemas.microsoft.com/office/drawing/2016/ink" xmlns:o="urn:schemas-microsoft-com:office:office" xmlns:r="http://schemas.openxmlformats.org/officeDocument/2006/relationships" xmlns:m="http://schemas.openxmlformats.org/officeDocument/2006/math" xmlns:v="urn:schemas-microsoft-com:vml" xmlns:wp14="http://schemas.microsoft.com/office/word/2010/wordprocessingDrawing" xmlns:wp="http://schemas.openxmlformats.org/drawingml/2006/wordprocessingDrawing" xmlns:w10="urn:schemas-microsoft-com:office:word" xmlns:w="http://schemas.openxmlformats.org/wordprocessingml/2006/main" xmlns:w14="http://schemas.microsoft.com/office/word/2010/wordml" xmlns:w15="http://schemas.microsoft.com/office/word/2012/wordml" xmlns:w16se="http://schemas.microsoft.com/office/word/2015/wordml/symex" xmlns:wpg="http://schemas.microsoft.com/office/word/2010/wordprocessingGroup" xmlns:wpi="http://schemas.microsoft.com/office/word/2010/wordprocessingInk" xmlns:wne="http://schemas.microsoft.com/office/word/2006/wordml" xmlns:wps="http://schemas.microsoft.com/office/word/2010/wordprocessingShape" mc:Ignorable="w14 w15 w16se wp14">
   <w:footnote w:type="separator" w:id="-1">
     <w:p>
       <w:r>
@@ -8084,7 +8081,7 @@
 </file>
 
 <file path=word/header1.xml><?xml version="1.0" encoding="utf-8"?>
-<w:hdr xmlns:wpc="http://schemas.microsoft.com/office/word/2010/wordprocessingCanvas" xmlns:cx="http://schemas.microsoft.com/office/drawing/2014/chartex" xmlns:cx1="http://schemas.microsoft.com/office/drawing/2015/9/8/chartex" xmlns:cx2="http://schemas.microsoft.com/office/drawing/2015/10/21/chartex" xmlns:cx3="http://schemas.microsoft.com/office/drawing/2016/5/9/chartex" xmlns:cx4="http://schemas.microsoft.com/office/drawing/2016/5/10/chartex" xmlns:cx5="http://schemas.microsoft.com/office/drawing/2016/5/11/chartex" xmlns:cx6="http://schemas.microsoft.com/office/drawing/2016/5/12/chartex" xmlns:cx7="http://schemas.microsoft.com/office/drawing/2016/5/13/chartex" xmlns:cx8="http://schemas.microsoft.com/office/drawing/2016/5/14/chartex" xmlns:mc="http://schemas.openxmlformats.org/markup-compatibility/2006" xmlns:o="urn:schemas-microsoft-com:office:office" xmlns:r="http://schemas.openxmlformats.org/officeDocument/2006/relationships" xmlns:m="http://schemas.openxmlformats.org/officeDocument/2006/math" xmlns:v="urn:schemas-microsoft-com:vml" xmlns:wp14="http://schemas.microsoft.com/office/word/2010/wordprocessingDrawing" xmlns:wp="http://schemas.openxmlformats.org/drawingml/2006/wordprocessingDrawing" xmlns:w10="urn:schemas-microsoft-com:office:word" xmlns:w="http://schemas.openxmlformats.org/wordprocessingml/2006/main" xmlns:w14="http://schemas.microsoft.com/office/word/2010/wordml" xmlns:w15="http://schemas.microsoft.com/office/word/2012/wordml" xmlns:w16se="http://schemas.microsoft.com/office/word/2015/wordml/symex" xmlns:wpg="http://schemas.microsoft.com/office/word/2010/wordprocessingGroup" xmlns:wpi="http://schemas.microsoft.com/office/word/2010/wordprocessingInk" xmlns:wne="http://schemas.microsoft.com/office/word/2006/wordml" xmlns:wps="http://schemas.microsoft.com/office/word/2010/wordprocessingShape" mc:Ignorable="w14 w15 w16se wp14">
+<w:hdr xmlns:wpc="http://schemas.microsoft.com/office/word/2010/wordprocessingCanvas" xmlns:cx="http://schemas.microsoft.com/office/drawing/2014/chartex" xmlns:cx1="http://schemas.microsoft.com/office/drawing/2015/9/8/chartex" xmlns:cx2="http://schemas.microsoft.com/office/drawing/2015/10/21/chartex" xmlns:cx3="http://schemas.microsoft.com/office/drawing/2016/5/9/chartex" xmlns:cx4="http://schemas.microsoft.com/office/drawing/2016/5/10/chartex" xmlns:cx5="http://schemas.microsoft.com/office/drawing/2016/5/11/chartex" xmlns:cx6="http://schemas.microsoft.com/office/drawing/2016/5/12/chartex" xmlns:cx7="http://schemas.microsoft.com/office/drawing/2016/5/13/chartex" xmlns:cx8="http://schemas.microsoft.com/office/drawing/2016/5/14/chartex" xmlns:mc="http://schemas.openxmlformats.org/markup-compatibility/2006" xmlns:aink="http://schemas.microsoft.com/office/drawing/2016/ink" xmlns:o="urn:schemas-microsoft-com:office:office" xmlns:r="http://schemas.openxmlformats.org/officeDocument/2006/relationships" xmlns:m="http://schemas.openxmlformats.org/officeDocument/2006/math" xmlns:v="urn:schemas-microsoft-com:vml" xmlns:wp14="http://schemas.microsoft.com/office/word/2010/wordprocessingDrawing" xmlns:wp="http://schemas.openxmlformats.org/drawingml/2006/wordprocessingDrawing" xmlns:w10="urn:schemas-microsoft-com:office:word" xmlns:w="http://schemas.openxmlformats.org/wordprocessingml/2006/main" xmlns:w14="http://schemas.microsoft.com/office/word/2010/wordml" xmlns:w15="http://schemas.microsoft.com/office/word/2012/wordml" xmlns:w16se="http://schemas.microsoft.com/office/word/2015/wordml/symex" xmlns:wpg="http://schemas.microsoft.com/office/word/2010/wordprocessingGroup" xmlns:wpi="http://schemas.microsoft.com/office/word/2010/wordprocessingInk" xmlns:wne="http://schemas.microsoft.com/office/word/2006/wordml" xmlns:wps="http://schemas.microsoft.com/office/word/2010/wordprocessingShape" mc:Ignorable="w14 w15 w16se wp14">
   <w:p>
     <w:pPr>
       <w:pStyle w:val="Kopfzeile"/>
@@ -8142,7 +8139,7 @@
 </file>
 
 <file path=word/numbering.xml><?xml version="1.0" encoding="utf-8"?>
-<w:numbering xmlns:wpc="http://schemas.microsoft.com/office/word/2010/wordprocessingCanvas" xmlns:cx="http://schemas.microsoft.com/office/drawing/2014/chartex" xmlns:cx1="http://schemas.microsoft.com/office/drawing/2015/9/8/chartex" xmlns:cx2="http://schemas.microsoft.com/office/drawing/2015/10/21/chartex" xmlns:cx3="http://schemas.microsoft.com/office/drawing/2016/5/9/chartex" xmlns:cx4="http://schemas.microsoft.com/office/drawing/2016/5/10/chartex" xmlns:cx5="http://schemas.microsoft.com/office/drawing/2016/5/11/chartex" xmlns:cx6="http://schemas.microsoft.com/office/drawing/2016/5/12/chartex" xmlns:cx7="http://schemas.microsoft.com/office/drawing/2016/5/13/chartex" xmlns:cx8="http://schemas.microsoft.com/office/drawing/2016/5/14/chartex" xmlns:mc="http://schemas.openxmlformats.org/markup-compatibility/2006" xmlns:o="urn:schemas-microsoft-com:office:office" xmlns:r="http://schemas.openxmlformats.org/officeDocument/2006/relationships" xmlns:m="http://schemas.openxmlformats.org/officeDocument/2006/math" xmlns:v="urn:schemas-microsoft-com:vml" xmlns:wp14="http://schemas.microsoft.com/office/word/2010/wordprocessingDrawing" xmlns:wp="http://schemas.openxmlformats.org/drawingml/2006/wordprocessingDrawing" xmlns:w10="urn:schemas-microsoft-com:office:word" xmlns:w="http://schemas.openxmlformats.org/wordprocessingml/2006/main" xmlns:w14="http://schemas.microsoft.com/office/word/2010/wordml" xmlns:w15="http://schemas.microsoft.com/office/word/2012/wordml" xmlns:w16se="http://schemas.microsoft.com/office/word/2015/wordml/symex" xmlns:wpg="http://schemas.microsoft.com/office/word/2010/wordprocessingGroup" xmlns:wpi="http://schemas.microsoft.com/office/word/2010/wordprocessingInk" xmlns:wne="http://schemas.microsoft.com/office/word/2006/wordml" xmlns:wps="http://schemas.microsoft.com/office/word/2010/wordprocessingShape" mc:Ignorable="w14 w15 w16se wp14">
+<w:numbering xmlns:wpc="http://schemas.microsoft.com/office/word/2010/wordprocessingCanvas" xmlns:cx="http://schemas.microsoft.com/office/drawing/2014/chartex" xmlns:cx1="http://schemas.microsoft.com/office/drawing/2015/9/8/chartex" xmlns:cx2="http://schemas.microsoft.com/office/drawing/2015/10/21/chartex" xmlns:cx3="http://schemas.microsoft.com/office/drawing/2016/5/9/chartex" xmlns:cx4="http://schemas.microsoft.com/office/drawing/2016/5/10/chartex" xmlns:cx5="http://schemas.microsoft.com/office/drawing/2016/5/11/chartex" xmlns:cx6="http://schemas.microsoft.com/office/drawing/2016/5/12/chartex" xmlns:cx7="http://schemas.microsoft.com/office/drawing/2016/5/13/chartex" xmlns:cx8="http://schemas.microsoft.com/office/drawing/2016/5/14/chartex" xmlns:mc="http://schemas.openxmlformats.org/markup-compatibility/2006" xmlns:aink="http://schemas.microsoft.com/office/drawing/2016/ink" xmlns:o="urn:schemas-microsoft-com:office:office" xmlns:r="http://schemas.openxmlformats.org/officeDocument/2006/relationships" xmlns:m="http://schemas.openxmlformats.org/officeDocument/2006/math" xmlns:v="urn:schemas-microsoft-com:vml" xmlns:wp14="http://schemas.microsoft.com/office/word/2010/wordprocessingDrawing" xmlns:wp="http://schemas.openxmlformats.org/drawingml/2006/wordprocessingDrawing" xmlns:w10="urn:schemas-microsoft-com:office:word" xmlns:w="http://schemas.openxmlformats.org/wordprocessingml/2006/main" xmlns:w14="http://schemas.microsoft.com/office/word/2010/wordml" xmlns:w15="http://schemas.microsoft.com/office/word/2012/wordml" xmlns:w16se="http://schemas.microsoft.com/office/word/2015/wordml/symex" xmlns:wpg="http://schemas.microsoft.com/office/word/2010/wordprocessingGroup" xmlns:wpi="http://schemas.microsoft.com/office/word/2010/wordprocessingInk" xmlns:wne="http://schemas.microsoft.com/office/word/2006/wordml" xmlns:wps="http://schemas.microsoft.com/office/word/2010/wordprocessingShape" mc:Ignorable="w14 w15 w16se wp14">
   <w:abstractNum w:abstractNumId="0" w15:restartNumberingAfterBreak="0">
     <w:nsid w:val="04636CE2"/>
     <w:multiLevelType w:val="hybridMultilevel"/>
@@ -13462,7 +13459,7 @@
 </file>
 
 <file path=customXml/itemProps1.xml><?xml version="1.0" encoding="utf-8"?>
-<ds:datastoreItem xmlns:ds="http://schemas.openxmlformats.org/officeDocument/2006/customXml" ds:itemID="{8E30BEBC-D8A3-4B60-9AE2-D27D05B020E3}">
+<ds:datastoreItem xmlns:ds="http://schemas.openxmlformats.org/officeDocument/2006/customXml" ds:itemID="{D66F341B-DC97-426A-8A33-2361A4A0D332}">
   <ds:schemaRefs>
     <ds:schemaRef ds:uri="http://schemas.openxmlformats.org/officeDocument/2006/bibliography"/>
   </ds:schemaRefs>

</xml_diff>